<commit_message>
spec: fix HTTP section
</commit_message>
<xml_diff>
--- a/spec/SRD_Proto.docx
+++ b/spec/SRD_Proto.docx
@@ -274,6 +274,8 @@
         <w:lastRenderedPageBreak/>
         <w:t>Contents</w:t>
       </w:r>
+      <w:bookmarkStart w:id="0" w:name="_GoBack"/>
+      <w:bookmarkEnd w:id="0"/>
     </w:p>
     <w:p>
       <w:pPr>
@@ -297,7 +299,7 @@
       <w:r>
         <w:fldChar w:fldCharType="separate"/>
       </w:r>
-      <w:hyperlink w:anchor="_Toc513726065" w:history="1">
+      <w:hyperlink w:anchor="_Toc520793811" w:history="1">
         <w:r>
           <w:rPr>
             <w:rStyle w:val="Hyperlink"/>
@@ -343,7 +345,7 @@
             <w:noProof/>
             <w:webHidden/>
           </w:rPr>
-          <w:instrText xml:space="preserve"> PAGEREF _Toc513726065 \h </w:instrText>
+          <w:instrText xml:space="preserve"> PAGEREF _Toc520793811 \h </w:instrText>
         </w:r>
         <w:r>
           <w:rPr>
@@ -387,7 +389,7 @@
           <w:lang w:val="en-CA" w:eastAsia="en-CA"/>
         </w:rPr>
       </w:pPr>
-      <w:hyperlink w:anchor="_Toc513726066" w:history="1">
+      <w:hyperlink w:anchor="_Toc520793812" w:history="1">
         <w:r>
           <w:rPr>
             <w:rStyle w:val="Hyperlink"/>
@@ -433,7 +435,7 @@
             <w:noProof/>
             <w:webHidden/>
           </w:rPr>
-          <w:instrText xml:space="preserve"> PAGEREF _Toc513726066 \h </w:instrText>
+          <w:instrText xml:space="preserve"> PAGEREF _Toc520793812 \h </w:instrText>
         </w:r>
         <w:r>
           <w:rPr>
@@ -475,7 +477,7 @@
           <w:lang w:val="en-CA" w:eastAsia="en-CA"/>
         </w:rPr>
       </w:pPr>
-      <w:hyperlink w:anchor="_Toc513726067" w:history="1">
+      <w:hyperlink w:anchor="_Toc520793813" w:history="1">
         <w:r>
           <w:rPr>
             <w:rStyle w:val="Hyperlink"/>
@@ -519,7 +521,7 @@
             <w:noProof/>
             <w:webHidden/>
           </w:rPr>
-          <w:instrText xml:space="preserve"> PAGEREF _Toc513726067 \h </w:instrText>
+          <w:instrText xml:space="preserve"> PAGEREF _Toc520793813 \h </w:instrText>
         </w:r>
         <w:r>
           <w:rPr>
@@ -561,7 +563,7 @@
           <w:lang w:val="en-CA" w:eastAsia="en-CA"/>
         </w:rPr>
       </w:pPr>
-      <w:hyperlink w:anchor="_Toc513726068" w:history="1">
+      <w:hyperlink w:anchor="_Toc520793814" w:history="1">
         <w:r>
           <w:rPr>
             <w:rStyle w:val="Hyperlink"/>
@@ -605,7 +607,7 @@
             <w:noProof/>
             <w:webHidden/>
           </w:rPr>
-          <w:instrText xml:space="preserve"> PAGEREF _Toc513726068 \h </w:instrText>
+          <w:instrText xml:space="preserve"> PAGEREF _Toc520793814 \h </w:instrText>
         </w:r>
         <w:r>
           <w:rPr>
@@ -647,7 +649,7 @@
           <w:lang w:val="en-CA" w:eastAsia="en-CA"/>
         </w:rPr>
       </w:pPr>
-      <w:hyperlink w:anchor="_Toc513726069" w:history="1">
+      <w:hyperlink w:anchor="_Toc520793815" w:history="1">
         <w:r>
           <w:rPr>
             <w:rStyle w:val="Hyperlink"/>
@@ -691,7 +693,7 @@
             <w:noProof/>
             <w:webHidden/>
           </w:rPr>
-          <w:instrText xml:space="preserve"> PAGEREF _Toc513726069 \h </w:instrText>
+          <w:instrText xml:space="preserve"> PAGEREF _Toc520793815 \h </w:instrText>
         </w:r>
         <w:r>
           <w:rPr>
@@ -733,7 +735,7 @@
           <w:lang w:val="en-CA" w:eastAsia="en-CA"/>
         </w:rPr>
       </w:pPr>
-      <w:hyperlink w:anchor="_Toc513726070" w:history="1">
+      <w:hyperlink w:anchor="_Toc520793816" w:history="1">
         <w:r>
           <w:rPr>
             <w:rStyle w:val="Hyperlink"/>
@@ -777,7 +779,7 @@
             <w:noProof/>
             <w:webHidden/>
           </w:rPr>
-          <w:instrText xml:space="preserve"> PAGEREF _Toc513726070 \h </w:instrText>
+          <w:instrText xml:space="preserve"> PAGEREF _Toc520793816 \h </w:instrText>
         </w:r>
         <w:r>
           <w:rPr>
@@ -819,7 +821,7 @@
           <w:lang w:val="en-CA" w:eastAsia="en-CA"/>
         </w:rPr>
       </w:pPr>
-      <w:hyperlink w:anchor="_Toc513726071" w:history="1">
+      <w:hyperlink w:anchor="_Toc520793817" w:history="1">
         <w:r>
           <w:rPr>
             <w:rStyle w:val="Hyperlink"/>
@@ -863,7 +865,7 @@
             <w:noProof/>
             <w:webHidden/>
           </w:rPr>
-          <w:instrText xml:space="preserve"> PAGEREF _Toc513726071 \h </w:instrText>
+          <w:instrText xml:space="preserve"> PAGEREF _Toc520793817 \h </w:instrText>
         </w:r>
         <w:r>
           <w:rPr>
@@ -905,7 +907,7 @@
           <w:lang w:val="en-CA" w:eastAsia="en-CA"/>
         </w:rPr>
       </w:pPr>
-      <w:hyperlink w:anchor="_Toc513726072" w:history="1">
+      <w:hyperlink w:anchor="_Toc520793818" w:history="1">
         <w:r>
           <w:rPr>
             <w:rStyle w:val="Hyperlink"/>
@@ -949,7 +951,7 @@
             <w:noProof/>
             <w:webHidden/>
           </w:rPr>
-          <w:instrText xml:space="preserve"> PAGEREF _Toc513726072 \h </w:instrText>
+          <w:instrText xml:space="preserve"> PAGEREF _Toc520793818 \h </w:instrText>
         </w:r>
         <w:r>
           <w:rPr>
@@ -991,7 +993,7 @@
           <w:lang w:val="en-CA" w:eastAsia="en-CA"/>
         </w:rPr>
       </w:pPr>
-      <w:hyperlink w:anchor="_Toc513726073" w:history="1">
+      <w:hyperlink w:anchor="_Toc520793819" w:history="1">
         <w:r>
           <w:rPr>
             <w:rStyle w:val="Hyperlink"/>
@@ -1035,7 +1037,7 @@
             <w:noProof/>
             <w:webHidden/>
           </w:rPr>
-          <w:instrText xml:space="preserve"> PAGEREF _Toc513726073 \h </w:instrText>
+          <w:instrText xml:space="preserve"> PAGEREF _Toc520793819 \h </w:instrText>
         </w:r>
         <w:r>
           <w:rPr>
@@ -1077,7 +1079,7 @@
           <w:lang w:val="en-CA" w:eastAsia="en-CA"/>
         </w:rPr>
       </w:pPr>
-      <w:hyperlink w:anchor="_Toc513726074" w:history="1">
+      <w:hyperlink w:anchor="_Toc520793820" w:history="1">
         <w:r>
           <w:rPr>
             <w:rStyle w:val="Hyperlink"/>
@@ -1121,7 +1123,7 @@
             <w:noProof/>
             <w:webHidden/>
           </w:rPr>
-          <w:instrText xml:space="preserve"> PAGEREF _Toc513726074 \h </w:instrText>
+          <w:instrText xml:space="preserve"> PAGEREF _Toc520793820 \h </w:instrText>
         </w:r>
         <w:r>
           <w:rPr>
@@ -1163,7 +1165,7 @@
           <w:lang w:val="en-CA" w:eastAsia="en-CA"/>
         </w:rPr>
       </w:pPr>
-      <w:hyperlink w:anchor="_Toc513726075" w:history="1">
+      <w:hyperlink w:anchor="_Toc520793821" w:history="1">
         <w:r>
           <w:rPr>
             <w:rStyle w:val="Hyperlink"/>
@@ -1207,7 +1209,7 @@
             <w:noProof/>
             <w:webHidden/>
           </w:rPr>
-          <w:instrText xml:space="preserve"> PAGEREF _Toc513726075 \h </w:instrText>
+          <w:instrText xml:space="preserve"> PAGEREF _Toc520793821 \h </w:instrText>
         </w:r>
         <w:r>
           <w:rPr>
@@ -1249,7 +1251,7 @@
           <w:lang w:val="en-CA" w:eastAsia="en-CA"/>
         </w:rPr>
       </w:pPr>
-      <w:hyperlink w:anchor="_Toc513726076" w:history="1">
+      <w:hyperlink w:anchor="_Toc520793822" w:history="1">
         <w:r>
           <w:rPr>
             <w:rStyle w:val="Hyperlink"/>
@@ -1293,7 +1295,7 @@
             <w:noProof/>
             <w:webHidden/>
           </w:rPr>
-          <w:instrText xml:space="preserve"> PAGEREF _Toc513726076 \h </w:instrText>
+          <w:instrText xml:space="preserve"> PAGEREF _Toc520793822 \h </w:instrText>
         </w:r>
         <w:r>
           <w:rPr>
@@ -1335,7 +1337,7 @@
           <w:lang w:val="en-CA" w:eastAsia="en-CA"/>
         </w:rPr>
       </w:pPr>
-      <w:hyperlink w:anchor="_Toc513726077" w:history="1">
+      <w:hyperlink w:anchor="_Toc520793823" w:history="1">
         <w:r>
           <w:rPr>
             <w:rStyle w:val="Hyperlink"/>
@@ -1379,7 +1381,7 @@
             <w:noProof/>
             <w:webHidden/>
           </w:rPr>
-          <w:instrText xml:space="preserve"> PAGEREF _Toc513726077 \h </w:instrText>
+          <w:instrText xml:space="preserve"> PAGEREF _Toc520793823 \h </w:instrText>
         </w:r>
         <w:r>
           <w:rPr>
@@ -1421,7 +1423,7 @@
           <w:lang w:val="en-CA" w:eastAsia="en-CA"/>
         </w:rPr>
       </w:pPr>
-      <w:hyperlink w:anchor="_Toc513726078" w:history="1">
+      <w:hyperlink w:anchor="_Toc520793824" w:history="1">
         <w:r>
           <w:rPr>
             <w:rStyle w:val="Hyperlink"/>
@@ -1465,7 +1467,7 @@
             <w:noProof/>
             <w:webHidden/>
           </w:rPr>
-          <w:instrText xml:space="preserve"> PAGEREF _Toc513726078 \h </w:instrText>
+          <w:instrText xml:space="preserve"> PAGEREF _Toc520793824 \h </w:instrText>
         </w:r>
         <w:r>
           <w:rPr>
@@ -1507,7 +1509,7 @@
           <w:lang w:val="en-CA" w:eastAsia="en-CA"/>
         </w:rPr>
       </w:pPr>
-      <w:hyperlink w:anchor="_Toc513726079" w:history="1">
+      <w:hyperlink w:anchor="_Toc520793825" w:history="1">
         <w:r>
           <w:rPr>
             <w:rStyle w:val="Hyperlink"/>
@@ -1551,7 +1553,7 @@
             <w:noProof/>
             <w:webHidden/>
           </w:rPr>
-          <w:instrText xml:space="preserve"> PAGEREF _Toc513726079 \h </w:instrText>
+          <w:instrText xml:space="preserve"> PAGEREF _Toc520793825 \h </w:instrText>
         </w:r>
         <w:r>
           <w:rPr>
@@ -1593,7 +1595,7 @@
           <w:lang w:val="en-CA" w:eastAsia="en-CA"/>
         </w:rPr>
       </w:pPr>
-      <w:hyperlink w:anchor="_Toc513726080" w:history="1">
+      <w:hyperlink w:anchor="_Toc520793826" w:history="1">
         <w:r>
           <w:rPr>
             <w:rStyle w:val="Hyperlink"/>
@@ -1637,7 +1639,7 @@
             <w:noProof/>
             <w:webHidden/>
           </w:rPr>
-          <w:instrText xml:space="preserve"> PAGEREF _Toc513726080 \h </w:instrText>
+          <w:instrText xml:space="preserve"> PAGEREF _Toc520793826 \h </w:instrText>
         </w:r>
         <w:r>
           <w:rPr>
@@ -1679,7 +1681,7 @@
           <w:lang w:val="en-CA" w:eastAsia="en-CA"/>
         </w:rPr>
       </w:pPr>
-      <w:hyperlink w:anchor="_Toc513726081" w:history="1">
+      <w:hyperlink w:anchor="_Toc520793827" w:history="1">
         <w:r>
           <w:rPr>
             <w:rStyle w:val="Hyperlink"/>
@@ -1723,7 +1725,7 @@
             <w:noProof/>
             <w:webHidden/>
           </w:rPr>
-          <w:instrText xml:space="preserve"> PAGEREF _Toc513726081 \h </w:instrText>
+          <w:instrText xml:space="preserve"> PAGEREF _Toc520793827 \h </w:instrText>
         </w:r>
         <w:r>
           <w:rPr>
@@ -1767,7 +1769,7 @@
           <w:lang w:val="en-CA" w:eastAsia="en-CA"/>
         </w:rPr>
       </w:pPr>
-      <w:hyperlink w:anchor="_Toc513726082" w:history="1">
+      <w:hyperlink w:anchor="_Toc520793828" w:history="1">
         <w:r>
           <w:rPr>
             <w:rStyle w:val="Hyperlink"/>
@@ -1813,7 +1815,7 @@
             <w:noProof/>
             <w:webHidden/>
           </w:rPr>
-          <w:instrText xml:space="preserve"> PAGEREF _Toc513726082 \h </w:instrText>
+          <w:instrText xml:space="preserve"> PAGEREF _Toc520793828 \h </w:instrText>
         </w:r>
         <w:r>
           <w:rPr>
@@ -1855,7 +1857,7 @@
           <w:lang w:val="en-CA" w:eastAsia="en-CA"/>
         </w:rPr>
       </w:pPr>
-      <w:hyperlink w:anchor="_Toc513726083" w:history="1">
+      <w:hyperlink w:anchor="_Toc520793829" w:history="1">
         <w:r>
           <w:rPr>
             <w:rStyle w:val="Hyperlink"/>
@@ -1899,7 +1901,7 @@
             <w:noProof/>
             <w:webHidden/>
           </w:rPr>
-          <w:instrText xml:space="preserve"> PAGEREF _Toc513726083 \h </w:instrText>
+          <w:instrText xml:space="preserve"> PAGEREF _Toc520793829 \h </w:instrText>
         </w:r>
         <w:r>
           <w:rPr>
@@ -1941,7 +1943,7 @@
           <w:lang w:val="en-CA" w:eastAsia="en-CA"/>
         </w:rPr>
       </w:pPr>
-      <w:hyperlink w:anchor="_Toc513726084" w:history="1">
+      <w:hyperlink w:anchor="_Toc520793830" w:history="1">
         <w:r>
           <w:rPr>
             <w:rStyle w:val="Hyperlink"/>
@@ -1985,7 +1987,7 @@
             <w:noProof/>
             <w:webHidden/>
           </w:rPr>
-          <w:instrText xml:space="preserve"> PAGEREF _Toc513726084 \h </w:instrText>
+          <w:instrText xml:space="preserve"> PAGEREF _Toc520793830 \h </w:instrText>
         </w:r>
         <w:r>
           <w:rPr>
@@ -2027,7 +2029,7 @@
           <w:lang w:val="en-CA" w:eastAsia="en-CA"/>
         </w:rPr>
       </w:pPr>
-      <w:hyperlink w:anchor="_Toc513726085" w:history="1">
+      <w:hyperlink w:anchor="_Toc520793831" w:history="1">
         <w:r>
           <w:rPr>
             <w:rStyle w:val="Hyperlink"/>
@@ -2071,7 +2073,7 @@
             <w:noProof/>
             <w:webHidden/>
           </w:rPr>
-          <w:instrText xml:space="preserve"> PAGEREF _Toc513726085 \h </w:instrText>
+          <w:instrText xml:space="preserve"> PAGEREF _Toc520793831 \h </w:instrText>
         </w:r>
         <w:r>
           <w:rPr>
@@ -2113,7 +2115,7 @@
           <w:lang w:val="en-CA" w:eastAsia="en-CA"/>
         </w:rPr>
       </w:pPr>
-      <w:hyperlink w:anchor="_Toc513726086" w:history="1">
+      <w:hyperlink w:anchor="_Toc520793832" w:history="1">
         <w:r>
           <w:rPr>
             <w:rStyle w:val="Hyperlink"/>
@@ -2157,7 +2159,7 @@
             <w:noProof/>
             <w:webHidden/>
           </w:rPr>
-          <w:instrText xml:space="preserve"> PAGEREF _Toc513726086 \h </w:instrText>
+          <w:instrText xml:space="preserve"> PAGEREF _Toc520793832 \h </w:instrText>
         </w:r>
         <w:r>
           <w:rPr>
@@ -2199,7 +2201,7 @@
           <w:lang w:val="en-CA" w:eastAsia="en-CA"/>
         </w:rPr>
       </w:pPr>
-      <w:hyperlink w:anchor="_Toc513726087" w:history="1">
+      <w:hyperlink w:anchor="_Toc520793833" w:history="1">
         <w:r>
           <w:rPr>
             <w:rStyle w:val="Hyperlink"/>
@@ -2243,7 +2245,7 @@
             <w:noProof/>
             <w:webHidden/>
           </w:rPr>
-          <w:instrText xml:space="preserve"> PAGEREF _Toc513726087 \h </w:instrText>
+          <w:instrText xml:space="preserve"> PAGEREF _Toc520793833 \h </w:instrText>
         </w:r>
         <w:r>
           <w:rPr>
@@ -2285,7 +2287,7 @@
           <w:lang w:val="en-CA" w:eastAsia="en-CA"/>
         </w:rPr>
       </w:pPr>
-      <w:hyperlink w:anchor="_Toc513726088" w:history="1">
+      <w:hyperlink w:anchor="_Toc520793834" w:history="1">
         <w:r>
           <w:rPr>
             <w:rStyle w:val="Hyperlink"/>
@@ -2329,7 +2331,7 @@
             <w:noProof/>
             <w:webHidden/>
           </w:rPr>
-          <w:instrText xml:space="preserve"> PAGEREF _Toc513726088 \h </w:instrText>
+          <w:instrText xml:space="preserve"> PAGEREF _Toc520793834 \h </w:instrText>
         </w:r>
         <w:r>
           <w:rPr>
@@ -2371,7 +2373,7 @@
           <w:lang w:val="en-CA" w:eastAsia="en-CA"/>
         </w:rPr>
       </w:pPr>
-      <w:hyperlink w:anchor="_Toc513726089" w:history="1">
+      <w:hyperlink w:anchor="_Toc520793835" w:history="1">
         <w:r>
           <w:rPr>
             <w:rStyle w:val="Hyperlink"/>
@@ -2415,7 +2417,7 @@
             <w:noProof/>
             <w:webHidden/>
           </w:rPr>
-          <w:instrText xml:space="preserve"> PAGEREF _Toc513726089 \h </w:instrText>
+          <w:instrText xml:space="preserve"> PAGEREF _Toc520793835 \h </w:instrText>
         </w:r>
         <w:r>
           <w:rPr>
@@ -2457,7 +2459,7 @@
           <w:lang w:val="en-CA" w:eastAsia="en-CA"/>
         </w:rPr>
       </w:pPr>
-      <w:hyperlink w:anchor="_Toc513726090" w:history="1">
+      <w:hyperlink w:anchor="_Toc520793836" w:history="1">
         <w:r>
           <w:rPr>
             <w:rStyle w:val="Hyperlink"/>
@@ -2501,7 +2503,7 @@
             <w:noProof/>
             <w:webHidden/>
           </w:rPr>
-          <w:instrText xml:space="preserve"> PAGEREF _Toc513726090 \h </w:instrText>
+          <w:instrText xml:space="preserve"> PAGEREF _Toc520793836 \h </w:instrText>
         </w:r>
         <w:r>
           <w:rPr>
@@ -2543,7 +2545,7 @@
           <w:lang w:val="en-CA" w:eastAsia="en-CA"/>
         </w:rPr>
       </w:pPr>
-      <w:hyperlink w:anchor="_Toc513726091" w:history="1">
+      <w:hyperlink w:anchor="_Toc520793837" w:history="1">
         <w:r>
           <w:rPr>
             <w:rStyle w:val="Hyperlink"/>
@@ -2587,7 +2589,7 @@
             <w:noProof/>
             <w:webHidden/>
           </w:rPr>
-          <w:instrText xml:space="preserve"> PAGEREF _Toc513726091 \h </w:instrText>
+          <w:instrText xml:space="preserve"> PAGEREF _Toc520793837 \h </w:instrText>
         </w:r>
         <w:r>
           <w:rPr>
@@ -2629,7 +2631,7 @@
           <w:lang w:val="en-CA" w:eastAsia="en-CA"/>
         </w:rPr>
       </w:pPr>
-      <w:hyperlink w:anchor="_Toc513726092" w:history="1">
+      <w:hyperlink w:anchor="_Toc520793838" w:history="1">
         <w:r>
           <w:rPr>
             <w:rStyle w:val="Hyperlink"/>
@@ -2673,7 +2675,7 @@
             <w:noProof/>
             <w:webHidden/>
           </w:rPr>
-          <w:instrText xml:space="preserve"> PAGEREF _Toc513726092 \h </w:instrText>
+          <w:instrText xml:space="preserve"> PAGEREF _Toc520793838 \h </w:instrText>
         </w:r>
         <w:r>
           <w:rPr>
@@ -2715,7 +2717,7 @@
           <w:lang w:val="en-CA" w:eastAsia="en-CA"/>
         </w:rPr>
       </w:pPr>
-      <w:hyperlink w:anchor="_Toc513726093" w:history="1">
+      <w:hyperlink w:anchor="_Toc520793839" w:history="1">
         <w:r>
           <w:rPr>
             <w:rStyle w:val="Hyperlink"/>
@@ -2759,7 +2761,7 @@
             <w:noProof/>
             <w:webHidden/>
           </w:rPr>
-          <w:instrText xml:space="preserve"> PAGEREF _Toc513726093 \h </w:instrText>
+          <w:instrText xml:space="preserve"> PAGEREF _Toc520793839 \h </w:instrText>
         </w:r>
         <w:r>
           <w:rPr>
@@ -2801,7 +2803,7 @@
           <w:lang w:val="en-CA" w:eastAsia="en-CA"/>
         </w:rPr>
       </w:pPr>
-      <w:hyperlink w:anchor="_Toc513726094" w:history="1">
+      <w:hyperlink w:anchor="_Toc520793840" w:history="1">
         <w:r>
           <w:rPr>
             <w:rStyle w:val="Hyperlink"/>
@@ -2845,7 +2847,7 @@
             <w:noProof/>
             <w:webHidden/>
           </w:rPr>
-          <w:instrText xml:space="preserve"> PAGEREF _Toc513726094 \h </w:instrText>
+          <w:instrText xml:space="preserve"> PAGEREF _Toc520793840 \h </w:instrText>
         </w:r>
         <w:r>
           <w:rPr>
@@ -2887,7 +2889,7 @@
           <w:lang w:val="en-CA" w:eastAsia="en-CA"/>
         </w:rPr>
       </w:pPr>
-      <w:hyperlink w:anchor="_Toc513726095" w:history="1">
+      <w:hyperlink w:anchor="_Toc520793841" w:history="1">
         <w:r>
           <w:rPr>
             <w:rStyle w:val="Hyperlink"/>
@@ -2931,7 +2933,7 @@
             <w:noProof/>
             <w:webHidden/>
           </w:rPr>
-          <w:instrText xml:space="preserve"> PAGEREF _Toc513726095 \h </w:instrText>
+          <w:instrText xml:space="preserve"> PAGEREF _Toc520793841 \h </w:instrText>
         </w:r>
         <w:r>
           <w:rPr>
@@ -2973,7 +2975,7 @@
           <w:lang w:val="en-CA" w:eastAsia="en-CA"/>
         </w:rPr>
       </w:pPr>
-      <w:hyperlink w:anchor="_Toc513726096" w:history="1">
+      <w:hyperlink w:anchor="_Toc520793842" w:history="1">
         <w:r>
           <w:rPr>
             <w:rStyle w:val="Hyperlink"/>
@@ -3017,7 +3019,7 @@
             <w:noProof/>
             <w:webHidden/>
           </w:rPr>
-          <w:instrText xml:space="preserve"> PAGEREF _Toc513726096 \h </w:instrText>
+          <w:instrText xml:space="preserve"> PAGEREF _Toc520793842 \h </w:instrText>
         </w:r>
         <w:r>
           <w:rPr>
@@ -3059,7 +3061,7 @@
           <w:lang w:val="en-CA" w:eastAsia="en-CA"/>
         </w:rPr>
       </w:pPr>
-      <w:hyperlink w:anchor="_Toc513726097" w:history="1">
+      <w:hyperlink w:anchor="_Toc520793843" w:history="1">
         <w:r>
           <w:rPr>
             <w:rStyle w:val="Hyperlink"/>
@@ -3103,7 +3105,7 @@
             <w:noProof/>
             <w:webHidden/>
           </w:rPr>
-          <w:instrText xml:space="preserve"> PAGEREF _Toc513726097 \h </w:instrText>
+          <w:instrText xml:space="preserve"> PAGEREF _Toc520793843 \h </w:instrText>
         </w:r>
         <w:r>
           <w:rPr>
@@ -3145,7 +3147,7 @@
           <w:lang w:val="en-CA" w:eastAsia="en-CA"/>
         </w:rPr>
       </w:pPr>
-      <w:hyperlink w:anchor="_Toc513726098" w:history="1">
+      <w:hyperlink w:anchor="_Toc520793844" w:history="1">
         <w:r>
           <w:rPr>
             <w:rStyle w:val="Hyperlink"/>
@@ -3189,7 +3191,7 @@
             <w:noProof/>
             <w:webHidden/>
           </w:rPr>
-          <w:instrText xml:space="preserve"> PAGEREF _Toc513726098 \h </w:instrText>
+          <w:instrText xml:space="preserve"> PAGEREF _Toc520793844 \h </w:instrText>
         </w:r>
         <w:r>
           <w:rPr>
@@ -3228,11 +3230,11 @@
         <w:lastRenderedPageBreak/>
         <w:fldChar w:fldCharType="end"/>
       </w:r>
-      <w:bookmarkStart w:id="0" w:name="_Toc513726065"/>
+      <w:bookmarkStart w:id="1" w:name="_Toc520793811"/>
       <w:r>
         <w:t>Introduction</w:t>
       </w:r>
-      <w:bookmarkEnd w:id="0"/>
+      <w:bookmarkEnd w:id="1"/>
     </w:p>
     <w:p>
       <w:r>
@@ -3244,14 +3246,14 @@
       <w:pPr>
         <w:pStyle w:val="Heading1"/>
       </w:pPr>
-      <w:bookmarkStart w:id="1" w:name="_Toc496621908"/>
-      <w:bookmarkStart w:id="2" w:name="_Toc513726066"/>
+      <w:bookmarkStart w:id="2" w:name="_Toc496621908"/>
+      <w:bookmarkStart w:id="3" w:name="_Toc520793812"/>
       <w:r>
         <w:lastRenderedPageBreak/>
         <w:t>Protocol Details</w:t>
       </w:r>
-      <w:bookmarkEnd w:id="1"/>
       <w:bookmarkEnd w:id="2"/>
+      <w:bookmarkEnd w:id="3"/>
     </w:p>
     <w:p>
       <w:pPr>
@@ -3268,13 +3270,13 @@
       <w:pPr>
         <w:pStyle w:val="Heading2"/>
       </w:pPr>
-      <w:bookmarkStart w:id="3" w:name="_Toc496621909"/>
-      <w:bookmarkStart w:id="4" w:name="_Toc513726067"/>
+      <w:bookmarkStart w:id="4" w:name="_Toc496621909"/>
+      <w:bookmarkStart w:id="5" w:name="_Toc520793813"/>
       <w:r>
         <w:t>Common Details</w:t>
       </w:r>
-      <w:bookmarkEnd w:id="3"/>
       <w:bookmarkEnd w:id="4"/>
+      <w:bookmarkEnd w:id="5"/>
     </w:p>
     <w:p>
       <w:pPr>
@@ -4762,13 +4764,13 @@
       <w:pPr>
         <w:pStyle w:val="Heading2"/>
       </w:pPr>
-      <w:bookmarkStart w:id="5" w:name="_Toc496621910"/>
-      <w:bookmarkStart w:id="6" w:name="_Toc513726068"/>
+      <w:bookmarkStart w:id="6" w:name="_Toc496621910"/>
+      <w:bookmarkStart w:id="7" w:name="_Toc520793814"/>
       <w:r>
         <w:t>Client Details</w:t>
       </w:r>
-      <w:bookmarkEnd w:id="5"/>
       <w:bookmarkEnd w:id="6"/>
+      <w:bookmarkEnd w:id="7"/>
     </w:p>
     <w:p>
       <w:pPr>
@@ -4785,13 +4787,13 @@
       <w:pPr>
         <w:pStyle w:val="Heading3"/>
       </w:pPr>
-      <w:bookmarkStart w:id="7" w:name="_Toc496621911"/>
-      <w:bookmarkStart w:id="8" w:name="_Toc513726069"/>
+      <w:bookmarkStart w:id="8" w:name="_Toc496621911"/>
+      <w:bookmarkStart w:id="9" w:name="_Toc520793815"/>
       <w:r>
         <w:t>Initialization</w:t>
       </w:r>
-      <w:bookmarkEnd w:id="7"/>
       <w:bookmarkEnd w:id="8"/>
+      <w:bookmarkEnd w:id="9"/>
     </w:p>
     <w:p>
       <w:proofErr w:type="spellStart"/>
@@ -4825,8 +4827,8 @@
       <w:pPr>
         <w:pStyle w:val="Heading3"/>
       </w:pPr>
-      <w:bookmarkStart w:id="9" w:name="_Toc496621912"/>
-      <w:bookmarkStart w:id="10" w:name="_Toc513726070"/>
+      <w:bookmarkStart w:id="10" w:name="_Toc496621912"/>
+      <w:bookmarkStart w:id="11" w:name="_Toc520793816"/>
       <w:r>
         <w:t xml:space="preserve">Sending </w:t>
       </w:r>
@@ -4836,8 +4838,8 @@
       <w:r>
         <w:t xml:space="preserve"> Message</w:t>
       </w:r>
-      <w:bookmarkEnd w:id="9"/>
       <w:bookmarkEnd w:id="10"/>
+      <w:bookmarkEnd w:id="11"/>
     </w:p>
     <w:p>
       <w:pPr>
@@ -4923,8 +4925,8 @@
       <w:pPr>
         <w:pStyle w:val="Heading3"/>
       </w:pPr>
-      <w:bookmarkStart w:id="11" w:name="_Toc496621913"/>
-      <w:bookmarkStart w:id="12" w:name="_Toc513726071"/>
+      <w:bookmarkStart w:id="12" w:name="_Toc496621913"/>
+      <w:bookmarkStart w:id="13" w:name="_Toc520793817"/>
       <w:r>
         <w:t xml:space="preserve">Receiving </w:t>
       </w:r>
@@ -4934,8 +4936,8 @@
       <w:r>
         <w:t xml:space="preserve"> Message</w:t>
       </w:r>
-      <w:bookmarkEnd w:id="11"/>
       <w:bookmarkEnd w:id="12"/>
+      <w:bookmarkEnd w:id="13"/>
     </w:p>
     <w:p>
       <w:pPr>
@@ -5119,8 +5121,8 @@
       <w:pPr>
         <w:pStyle w:val="Heading3"/>
       </w:pPr>
-      <w:bookmarkStart w:id="13" w:name="_Toc496621914"/>
-      <w:bookmarkStart w:id="14" w:name="_Toc513726072"/>
+      <w:bookmarkStart w:id="14" w:name="_Toc496621914"/>
+      <w:bookmarkStart w:id="15" w:name="_Toc520793818"/>
       <w:r>
         <w:t xml:space="preserve">Sending </w:t>
       </w:r>
@@ -5130,8 +5132,8 @@
       <w:r>
         <w:t xml:space="preserve"> Message</w:t>
       </w:r>
-      <w:bookmarkEnd w:id="13"/>
       <w:bookmarkEnd w:id="14"/>
+      <w:bookmarkEnd w:id="15"/>
     </w:p>
     <w:p>
       <w:pPr>
@@ -5662,13 +5664,13 @@
       <w:pPr>
         <w:pStyle w:val="Heading3"/>
       </w:pPr>
-      <w:bookmarkStart w:id="15" w:name="_Toc496621915"/>
-      <w:bookmarkStart w:id="16" w:name="_Toc513726073"/>
+      <w:bookmarkStart w:id="16" w:name="_Toc496621915"/>
+      <w:bookmarkStart w:id="17" w:name="_Toc520793819"/>
       <w:r>
         <w:t>Receiving Confirm Message</w:t>
       </w:r>
-      <w:bookmarkEnd w:id="15"/>
       <w:bookmarkEnd w:id="16"/>
+      <w:bookmarkEnd w:id="17"/>
     </w:p>
     <w:p>
       <w:pPr>
@@ -5936,13 +5938,13 @@
       <w:pPr>
         <w:pStyle w:val="Heading3"/>
       </w:pPr>
-      <w:bookmarkStart w:id="17" w:name="_Toc496621916"/>
-      <w:bookmarkStart w:id="18" w:name="_Toc513726074"/>
+      <w:bookmarkStart w:id="18" w:name="_Toc496621916"/>
+      <w:bookmarkStart w:id="19" w:name="_Toc520793820"/>
       <w:r>
         <w:t>Sending Delegate Message</w:t>
       </w:r>
-      <w:bookmarkEnd w:id="17"/>
       <w:bookmarkEnd w:id="18"/>
+      <w:bookmarkEnd w:id="19"/>
     </w:p>
     <w:p>
       <w:pPr>
@@ -6202,13 +6204,13 @@
       <w:pPr>
         <w:pStyle w:val="Heading2"/>
       </w:pPr>
-      <w:bookmarkStart w:id="19" w:name="_Toc496621918"/>
-      <w:bookmarkStart w:id="20" w:name="_Toc513726075"/>
+      <w:bookmarkStart w:id="20" w:name="_Toc496621918"/>
+      <w:bookmarkStart w:id="21" w:name="_Toc520793821"/>
       <w:r>
         <w:t>Server Details</w:t>
       </w:r>
-      <w:bookmarkEnd w:id="19"/>
       <w:bookmarkEnd w:id="20"/>
+      <w:bookmarkEnd w:id="21"/>
     </w:p>
     <w:p>
       <w:pPr>
@@ -6225,13 +6227,13 @@
       <w:pPr>
         <w:pStyle w:val="Heading3"/>
       </w:pPr>
-      <w:bookmarkStart w:id="21" w:name="_Toc496621919"/>
-      <w:bookmarkStart w:id="22" w:name="_Toc513726076"/>
+      <w:bookmarkStart w:id="22" w:name="_Toc496621919"/>
+      <w:bookmarkStart w:id="23" w:name="_Toc520793822"/>
       <w:r>
         <w:t>Initialization</w:t>
       </w:r>
-      <w:bookmarkEnd w:id="21"/>
       <w:bookmarkEnd w:id="22"/>
+      <w:bookmarkEnd w:id="23"/>
     </w:p>
     <w:p>
       <w:r>
@@ -6255,8 +6257,8 @@
       <w:pPr>
         <w:pStyle w:val="Heading3"/>
       </w:pPr>
-      <w:bookmarkStart w:id="23" w:name="_Toc496621920"/>
-      <w:bookmarkStart w:id="24" w:name="_Toc513726077"/>
+      <w:bookmarkStart w:id="24" w:name="_Toc496621920"/>
+      <w:bookmarkStart w:id="25" w:name="_Toc520793823"/>
       <w:r>
         <w:t xml:space="preserve">Receiving </w:t>
       </w:r>
@@ -6266,8 +6268,8 @@
       <w:r>
         <w:t xml:space="preserve"> Message</w:t>
       </w:r>
-      <w:bookmarkEnd w:id="23"/>
       <w:bookmarkEnd w:id="24"/>
+      <w:bookmarkEnd w:id="25"/>
     </w:p>
     <w:p>
       <w:pPr>
@@ -6379,8 +6381,8 @@
       <w:pPr>
         <w:pStyle w:val="Heading3"/>
       </w:pPr>
-      <w:bookmarkStart w:id="25" w:name="_Toc496621921"/>
-      <w:bookmarkStart w:id="26" w:name="_Toc513726078"/>
+      <w:bookmarkStart w:id="26" w:name="_Toc496621921"/>
+      <w:bookmarkStart w:id="27" w:name="_Toc520793824"/>
       <w:r>
         <w:t xml:space="preserve">Sending </w:t>
       </w:r>
@@ -6390,8 +6392,8 @@
       <w:r>
         <w:t xml:space="preserve"> Message</w:t>
       </w:r>
-      <w:bookmarkEnd w:id="25"/>
       <w:bookmarkEnd w:id="26"/>
+      <w:bookmarkEnd w:id="27"/>
     </w:p>
     <w:p>
       <w:pPr>
@@ -6609,8 +6611,8 @@
       <w:pPr>
         <w:pStyle w:val="Heading3"/>
       </w:pPr>
-      <w:bookmarkStart w:id="27" w:name="_Toc496621922"/>
-      <w:bookmarkStart w:id="28" w:name="_Toc513726079"/>
+      <w:bookmarkStart w:id="28" w:name="_Toc496621922"/>
+      <w:bookmarkStart w:id="29" w:name="_Toc520793825"/>
       <w:r>
         <w:lastRenderedPageBreak/>
         <w:t xml:space="preserve">Receiving </w:t>
@@ -6621,8 +6623,8 @@
       <w:r>
         <w:t xml:space="preserve"> Message</w:t>
       </w:r>
-      <w:bookmarkEnd w:id="27"/>
       <w:bookmarkEnd w:id="28"/>
+      <w:bookmarkEnd w:id="29"/>
     </w:p>
     <w:p>
       <w:pPr>
@@ -7155,13 +7157,13 @@
       <w:pPr>
         <w:pStyle w:val="Heading3"/>
       </w:pPr>
-      <w:bookmarkStart w:id="29" w:name="_Toc496621923"/>
-      <w:bookmarkStart w:id="30" w:name="_Toc513726080"/>
+      <w:bookmarkStart w:id="30" w:name="_Toc496621923"/>
+      <w:bookmarkStart w:id="31" w:name="_Toc520793826"/>
       <w:r>
         <w:t>Sending Confirm Message</w:t>
       </w:r>
-      <w:bookmarkEnd w:id="29"/>
       <w:bookmarkEnd w:id="30"/>
+      <w:bookmarkEnd w:id="31"/>
     </w:p>
     <w:p>
       <w:pPr>
@@ -7345,13 +7347,13 @@
       <w:pPr>
         <w:pStyle w:val="Heading3"/>
       </w:pPr>
-      <w:bookmarkStart w:id="31" w:name="_Toc496621924"/>
-      <w:bookmarkStart w:id="32" w:name="_Toc513726081"/>
+      <w:bookmarkStart w:id="32" w:name="_Toc496621924"/>
+      <w:bookmarkStart w:id="33" w:name="_Toc520793827"/>
       <w:r>
         <w:t>Receiving Delegate Message</w:t>
       </w:r>
-      <w:bookmarkEnd w:id="31"/>
       <w:bookmarkEnd w:id="32"/>
+      <w:bookmarkEnd w:id="33"/>
     </w:p>
     <w:p>
       <w:pPr>
@@ -7652,7 +7654,7 @@
       <w:pPr>
         <w:pStyle w:val="Heading1"/>
       </w:pPr>
-      <w:bookmarkStart w:id="33" w:name="_Toc513726082"/>
+      <w:bookmarkStart w:id="34" w:name="_Toc520793828"/>
       <w:r>
         <w:lastRenderedPageBreak/>
         <w:t>Message</w:t>
@@ -7660,7 +7662,7 @@
       <w:r>
         <w:t>s</w:t>
       </w:r>
-      <w:bookmarkEnd w:id="33"/>
+      <w:bookmarkEnd w:id="34"/>
     </w:p>
     <w:p>
       <w:r>
@@ -7674,11 +7676,11 @@
       <w:pPr>
         <w:pStyle w:val="Heading2"/>
       </w:pPr>
-      <w:bookmarkStart w:id="34" w:name="_Toc513726083"/>
+      <w:bookmarkStart w:id="35" w:name="_Toc520793829"/>
       <w:r>
         <w:t>Transport</w:t>
       </w:r>
-      <w:bookmarkEnd w:id="34"/>
+      <w:bookmarkEnd w:id="35"/>
     </w:p>
     <w:p>
       <w:r>
@@ -7698,14 +7700,14 @@
       <w:pPr>
         <w:pStyle w:val="Heading3"/>
       </w:pPr>
-      <w:bookmarkStart w:id="35" w:name="_Toc513726084"/>
+      <w:bookmarkStart w:id="36" w:name="_Toc520793830"/>
       <w:r>
         <w:t>T</w:t>
       </w:r>
       <w:r>
         <w:t>ransport Layer Security (TLS)</w:t>
       </w:r>
-      <w:bookmarkEnd w:id="35"/>
+      <w:bookmarkEnd w:id="36"/>
     </w:p>
     <w:p>
       <w:r>
@@ -7716,14 +7718,14 @@
       <w:pPr>
         <w:pStyle w:val="Heading3"/>
       </w:pPr>
-      <w:bookmarkStart w:id="36" w:name="_Toc513726085"/>
+      <w:bookmarkStart w:id="37" w:name="_Toc520793831"/>
       <w:r>
         <w:t>H</w:t>
       </w:r>
       <w:r>
         <w:t>ypertext Transfer Protocol (HTTP)</w:t>
       </w:r>
-      <w:bookmarkEnd w:id="36"/>
+      <w:bookmarkEnd w:id="37"/>
     </w:p>
     <w:p>
       <w:r>
@@ -8112,7 +8114,55 @@
         </w:numPr>
       </w:pPr>
       <w:r>
-        <w:t>WWW-Authenticate: SRD &lt;srd-msg3-base64&gt;</w:t>
+        <w:t>Auth-ID: &lt;auth-id-token&gt;</w:t>
+      </w:r>
+    </w:p>
+    <w:p>
+      <w:pPr>
+        <w:numPr>
+          <w:ilvl w:val="0"/>
+          <w:numId w:val="0"/>
+        </w:numPr>
+      </w:pPr>
+      <w:r>
+        <w:t xml:space="preserve">The authentication context associated with the Auth-ID field is </w:t>
+      </w:r>
+      <w:r>
+        <w:t>no longer required after this step</w:t>
+      </w:r>
+      <w:r>
+        <w:t>.</w:t>
+      </w:r>
+    </w:p>
+    <w:p>
+      <w:pPr>
+        <w:numPr>
+          <w:ilvl w:val="0"/>
+          <w:numId w:val="0"/>
+        </w:numPr>
+      </w:pPr>
+    </w:p>
+    <w:p>
+      <w:pPr>
+        <w:numPr>
+          <w:ilvl w:val="0"/>
+          <w:numId w:val="0"/>
+        </w:numPr>
+      </w:pPr>
+      <w:r>
+        <w:t xml:space="preserve">If authentication fails, the </w:t>
+      </w:r>
+      <w:r>
+        <w:t>server respond</w:t>
+      </w:r>
+      <w:r>
+        <w:t xml:space="preserve">s </w:t>
+      </w:r>
+      <w:r>
+        <w:t>with an HTTP 403 Forbidden response</w:t>
+      </w:r>
+      <w:r>
+        <w:t xml:space="preserve"> and the following header fields:</w:t>
       </w:r>
     </w:p>
     <w:p>
@@ -8135,7 +8185,7 @@
         </w:numPr>
       </w:pPr>
       <w:r>
-        <w:t>The authentication context associated with the Auth-ID field is deleted after this step.</w:t>
+        <w:t>This response can be sent by the server at any time. The authentication context associated with the Auth-ID field is deleted after this step.</w:t>
       </w:r>
     </w:p>
     <w:p>
@@ -8148,70 +8198,16 @@
     </w:p>
     <w:p>
       <w:pPr>
-        <w:numPr>
-          <w:ilvl w:val="0"/>
-          <w:numId w:val="0"/>
-        </w:numPr>
-      </w:pPr>
-      <w:r>
-        <w:t xml:space="preserve">If authentication fails, the </w:t>
-      </w:r>
-      <w:r>
-        <w:t>server respond</w:t>
-      </w:r>
-      <w:r>
-        <w:t xml:space="preserve">s </w:t>
-      </w:r>
-      <w:r>
-        <w:t>with an HTTP 403 Forbidden response</w:t>
-      </w:r>
-      <w:r>
-        <w:t xml:space="preserve"> and the following header fields:</w:t>
-      </w:r>
-    </w:p>
-    <w:p>
-      <w:pPr>
-        <w:pStyle w:val="ListParagraph"/>
-        <w:numPr>
-          <w:ilvl w:val="0"/>
-          <w:numId w:val="24"/>
-        </w:numPr>
-      </w:pPr>
-      <w:r>
-        <w:t>Auth-ID: &lt;auth-id-token&gt;</w:t>
-      </w:r>
-    </w:p>
-    <w:p>
-      <w:pPr>
-        <w:numPr>
-          <w:ilvl w:val="0"/>
-          <w:numId w:val="0"/>
-        </w:numPr>
-      </w:pPr>
-      <w:r>
-        <w:t>This response can be sent by the server at any time. The authentication context associated with the Auth-ID field is deleted after this step.</w:t>
-      </w:r>
-    </w:p>
-    <w:p>
-      <w:pPr>
-        <w:numPr>
-          <w:ilvl w:val="0"/>
-          <w:numId w:val="0"/>
-        </w:numPr>
-      </w:pPr>
-    </w:p>
-    <w:p>
-      <w:pPr>
         <w:pStyle w:val="Heading2"/>
       </w:pPr>
-      <w:bookmarkStart w:id="37" w:name="_Toc513726086"/>
+      <w:bookmarkStart w:id="38" w:name="_Toc520793832"/>
       <w:r>
         <w:t xml:space="preserve">Message </w:t>
       </w:r>
       <w:r>
         <w:t>Syntax</w:t>
       </w:r>
-      <w:bookmarkEnd w:id="37"/>
+      <w:bookmarkEnd w:id="38"/>
     </w:p>
     <w:p>
       <w:r>
@@ -8222,11 +8218,11 @@
       <w:pPr>
         <w:pStyle w:val="Heading3"/>
       </w:pPr>
-      <w:bookmarkStart w:id="38" w:name="_Toc513726087"/>
+      <w:bookmarkStart w:id="39" w:name="_Toc520793833"/>
       <w:r>
         <w:t>Protocol Messages</w:t>
       </w:r>
-      <w:bookmarkEnd w:id="38"/>
+      <w:bookmarkEnd w:id="39"/>
     </w:p>
     <w:p>
       <w:r>
@@ -8237,11 +8233,11 @@
       <w:pPr>
         <w:pStyle w:val="Heading4"/>
       </w:pPr>
-      <w:bookmarkStart w:id="39" w:name="_Toc513726088"/>
+      <w:bookmarkStart w:id="40" w:name="_Toc520793834"/>
       <w:r>
         <w:t>SRD_HEADER</w:t>
       </w:r>
-      <w:bookmarkEnd w:id="39"/>
+      <w:bookmarkEnd w:id="40"/>
     </w:p>
     <w:p>
       <w:r>
@@ -9734,23 +9730,23 @@
       <w:pPr>
         <w:pStyle w:val="Heading4"/>
       </w:pPr>
-      <w:bookmarkStart w:id="40" w:name="_NOW_AUTH_SRD_NEGOTIATE"/>
-      <w:bookmarkStart w:id="41" w:name="_SRD_INITIATE_MSG"/>
-      <w:bookmarkStart w:id="42" w:name="_Toc496621927"/>
-      <w:bookmarkStart w:id="43" w:name="_Toc513726089"/>
-      <w:bookmarkEnd w:id="40"/>
+      <w:bookmarkStart w:id="41" w:name="_NOW_AUTH_SRD_NEGOTIATE"/>
+      <w:bookmarkStart w:id="42" w:name="_SRD_INITIATE_MSG"/>
+      <w:bookmarkStart w:id="43" w:name="_Toc496621927"/>
+      <w:bookmarkStart w:id="44" w:name="_Toc520793835"/>
       <w:bookmarkEnd w:id="41"/>
+      <w:bookmarkEnd w:id="42"/>
       <w:r>
         <w:t>SRD_</w:t>
       </w:r>
-      <w:bookmarkEnd w:id="42"/>
+      <w:bookmarkEnd w:id="43"/>
       <w:r>
         <w:t>INITIATE</w:t>
       </w:r>
       <w:r>
         <w:t>_MSG</w:t>
       </w:r>
-      <w:bookmarkEnd w:id="43"/>
+      <w:bookmarkEnd w:id="44"/>
     </w:p>
     <w:p>
       <w:r>
@@ -11007,20 +11003,12 @@
               <w:pStyle w:val="TableBodyText"/>
             </w:pPr>
             <w:r>
-              <w:t>SRD_CIPHER_</w:t>
-            </w:r>
-            <w:r>
-              <w:t>AES_CBC</w:t>
-            </w:r>
-            <w:r>
-              <w:br/>
-              <w:t>0x000000</w:t>
-            </w:r>
-            <w:r>
-              <w:t>01</w:t>
-            </w:r>
-            <w:bookmarkStart w:id="44" w:name="_GoBack"/>
-            <w:bookmarkEnd w:id="44"/>
+              <w:t>SRD_CIPHER_AES_CBC</w:t>
+            </w:r>
+            <w:r>
+              <w:br/>
+              <w:t>0x00000001</w:t>
+            </w:r>
           </w:p>
         </w:tc>
         <w:tc>
@@ -11201,7 +11189,7 @@
       <w:bookmarkStart w:id="45" w:name="_NOW_AUTH_SRD_CHALLENGE"/>
       <w:bookmarkStart w:id="46" w:name="_SRD_OFFER_MSG"/>
       <w:bookmarkStart w:id="47" w:name="_Toc496621928"/>
-      <w:bookmarkStart w:id="48" w:name="_Toc513726090"/>
+      <w:bookmarkStart w:id="48" w:name="_Toc520793836"/>
       <w:bookmarkEnd w:id="45"/>
       <w:bookmarkEnd w:id="46"/>
       <w:r>
@@ -12639,7 +12627,7 @@
       <w:bookmarkStart w:id="49" w:name="_NOW_AUTH_SRD_RESPONSE"/>
       <w:bookmarkStart w:id="50" w:name="_SRD_ACCEPT_MSG"/>
       <w:bookmarkStart w:id="51" w:name="_Toc496621929"/>
-      <w:bookmarkStart w:id="52" w:name="_Toc513726091"/>
+      <w:bookmarkStart w:id="52" w:name="_Toc520793837"/>
       <w:bookmarkEnd w:id="49"/>
       <w:bookmarkEnd w:id="50"/>
       <w:r>
@@ -14290,7 +14278,7 @@
       <w:bookmarkStart w:id="53" w:name="_NOW_AUTH_SRD_CONFIRM"/>
       <w:bookmarkStart w:id="54" w:name="_SRD_CONFIRM_MSG"/>
       <w:bookmarkStart w:id="55" w:name="_Toc496621930"/>
-      <w:bookmarkStart w:id="56" w:name="_Toc513726092"/>
+      <w:bookmarkStart w:id="56" w:name="_Toc520793838"/>
       <w:bookmarkEnd w:id="53"/>
       <w:bookmarkEnd w:id="54"/>
       <w:r>
@@ -15663,7 +15651,7 @@
       <w:bookmarkStart w:id="57" w:name="_NOW_AUTH_SRD_DELEGATE"/>
       <w:bookmarkStart w:id="58" w:name="_SRD_DELEGATE_MSG"/>
       <w:bookmarkStart w:id="59" w:name="_Toc496621931"/>
-      <w:bookmarkStart w:id="60" w:name="_Toc513726093"/>
+      <w:bookmarkStart w:id="60" w:name="_Toc520793839"/>
       <w:bookmarkEnd w:id="57"/>
       <w:bookmarkEnd w:id="58"/>
       <w:r>
@@ -17039,7 +17027,7 @@
         <w:pStyle w:val="Heading3"/>
       </w:pPr>
       <w:bookmarkStart w:id="61" w:name="_NOW_AUTH_SRD_RESULT"/>
-      <w:bookmarkStart w:id="62" w:name="_Toc513726094"/>
+      <w:bookmarkStart w:id="62" w:name="_Toc520793840"/>
       <w:bookmarkEnd w:id="61"/>
       <w:r>
         <w:t>Blob Payloads</w:t>
@@ -17063,7 +17051,7 @@
       </w:pPr>
       <w:bookmarkStart w:id="65" w:name="_SRD_BLOB"/>
       <w:bookmarkStart w:id="66" w:name="_Toc496621932"/>
-      <w:bookmarkStart w:id="67" w:name="_Toc513726095"/>
+      <w:bookmarkStart w:id="67" w:name="_Toc520793841"/>
       <w:bookmarkEnd w:id="65"/>
       <w:r>
         <w:lastRenderedPageBreak/>
@@ -18466,7 +18454,7 @@
         <w:pStyle w:val="Heading4"/>
       </w:pPr>
       <w:bookmarkStart w:id="68" w:name="_NOW_AUTH_SRD_BLOB_LOGON"/>
-      <w:bookmarkStart w:id="69" w:name="_Toc513726096"/>
+      <w:bookmarkStart w:id="69" w:name="_Toc520793842"/>
       <w:bookmarkEnd w:id="68"/>
       <w:r>
         <w:lastRenderedPageBreak/>
@@ -18504,7 +18492,7 @@
       <w:pPr>
         <w:pStyle w:val="Heading4"/>
       </w:pPr>
-      <w:bookmarkStart w:id="70" w:name="_Toc513726097"/>
+      <w:bookmarkStart w:id="70" w:name="_Toc520793843"/>
       <w:r>
         <w:t>Logon Blob</w:t>
       </w:r>
@@ -19615,7 +19603,7 @@
       <w:pPr>
         <w:pStyle w:val="Heading4"/>
       </w:pPr>
-      <w:bookmarkStart w:id="71" w:name="_Toc513726098"/>
+      <w:bookmarkStart w:id="71" w:name="_Toc520793844"/>
       <w:r>
         <w:t>Change Blob</w:t>
       </w:r>

</xml_diff>